<commit_message>
Adding module 5.2 Assignment
</commit_message>
<xml_diff>
--- a/module-5/Dingeto-Module5.2 Assignment.docx
+++ b/module-5/Dingeto-Module5.2 Assignment.docx
@@ -157,9 +157,9 @@
           <w:noProof/>
         </w:rPr>
         <w:drawing>
-          <wp:inline distT="0" distB="0" distL="0" distR="0" wp14:anchorId="1D0BA2B8" wp14:editId="626E3FCA">
-            <wp:extent cx="9448800" cy="20582890"/>
-            <wp:effectExtent l="0" t="0" r="0" b="0"/>
+          <wp:inline distT="0" distB="0" distL="0" distR="0" wp14:anchorId="1D0BA2B8" wp14:editId="4B31DF6B">
+            <wp:extent cx="3585882" cy="4015740"/>
+            <wp:effectExtent l="0" t="0" r="0" b="3810"/>
             <wp:docPr id="2" name="Picture 3"/>
             <wp:cNvGraphicFramePr>
               <a:graphicFrameLocks xmlns:a="http://schemas.openxmlformats.org/drawingml/2006/main" noChangeAspect="1"/>
@@ -174,7 +174,7 @@
                     </pic:cNvPicPr>
                   </pic:nvPicPr>
                   <pic:blipFill>
-                    <a:blip r:embed="rId4">
+                    <a:blip r:embed="rId4" cstate="print">
                       <a:extLst>
                         <a:ext uri="{28A0092B-C50C-407E-A947-70E740481C1C}">
                           <a14:useLocalDpi xmlns:a14="http://schemas.microsoft.com/office/drawing/2010/main" val="0"/>
@@ -189,7 +189,7 @@
                   <pic:spPr bwMode="auto">
                     <a:xfrm>
                       <a:off x="0" y="0"/>
-                      <a:ext cx="9448800" cy="20582890"/>
+                      <a:ext cx="3616671" cy="4050220"/>
                     </a:xfrm>
                     <a:prstGeom prst="rect">
                       <a:avLst/>

</xml_diff>